<commit_message>
Modified Calculs and MATLAB plot files, added LTSpice file
</commit_message>
<xml_diff>
--- a/ELNBerechnungen.docx
+++ b/ELNBerechnungen.docx
@@ -8,8 +8,6 @@
           <w:rFonts w:eastAsiaTheme="minorEastAsia"/>
         </w:rPr>
       </w:pPr>
-      <w:bookmarkStart w:id="0" w:name="_GoBack"/>
-      <w:bookmarkEnd w:id="0"/>
       <m:oMathPara>
         <m:oMath>
           <m:r>
@@ -557,203 +555,179 @@
               <m:ctrlPr>
                 <w:rPr>
                   <w:rFonts w:ascii="Cambria Math" w:hAnsi="Cambria Math"/>
+                  <w:i/>
                 </w:rPr>
               </m:ctrlPr>
             </m:fPr>
             <m:num>
               <m:r>
-                <m:rPr>
-                  <m:sty m:val="p"/>
-                </m:rPr>
-                <w:rPr>
-                  <w:rFonts w:ascii="Cambria Math" w:hAnsi="Cambria Math"/>
-                </w:rPr>
-                <m:t>1</m:t>
+                <w:rPr>
+                  <w:rFonts w:ascii="Cambria Math" w:hAnsi="Cambria Math"/>
+                </w:rPr>
+                <m:t>R1</m:t>
               </m:r>
             </m:num>
             <m:den>
-              <m:r>
-                <m:rPr>
-                  <m:sty m:val="p"/>
-                </m:rPr>
-                <w:rPr>
-                  <w:rFonts w:ascii="Cambria Math" w:hAnsi="Cambria Math"/>
-                </w:rPr>
-                <m:t>R1</m:t>
-              </m:r>
-            </m:den>
-          </m:f>
-          <m:r>
-            <w:rPr>
-              <w:rFonts w:ascii="Cambria Math" w:hAnsi="Cambria Math"/>
-            </w:rPr>
-            <m:t>*</m:t>
-          </m:r>
-          <m:d>
-            <m:dPr>
-              <m:ctrlPr>
-                <w:rPr>
-                  <w:rFonts w:ascii="Cambria Math" w:hAnsi="Cambria Math"/>
-                  <w:i/>
-                </w:rPr>
-              </m:ctrlPr>
-            </m:dPr>
-            <m:e>
-              <m:f>
-                <m:fPr>
+              <m:d>
+                <m:dPr>
                   <m:ctrlPr>
                     <w:rPr>
                       <w:rFonts w:ascii="Cambria Math" w:hAnsi="Cambria Math"/>
                       <w:i/>
                     </w:rPr>
                   </m:ctrlPr>
-                </m:fPr>
-                <m:num>
-                  <m:r>
-                    <w:rPr>
-                      <w:rFonts w:ascii="Cambria Math" w:hAnsi="Cambria Math"/>
-                    </w:rPr>
-                    <m:t>1</m:t>
-                  </m:r>
-                </m:num>
-                <m:den>
-                  <m:r>
-                    <w:rPr>
-                      <w:rFonts w:ascii="Cambria Math" w:hAnsi="Cambria Math"/>
-                    </w:rPr>
-                    <m:t>A</m:t>
-                  </m:r>
-                  <m:d>
-                    <m:dPr>
+                </m:dPr>
+                <m:e>
+                  <m:f>
+                    <m:fPr>
                       <m:ctrlPr>
                         <w:rPr>
                           <w:rFonts w:ascii="Cambria Math" w:hAnsi="Cambria Math"/>
                           <w:i/>
                         </w:rPr>
                       </m:ctrlPr>
-                    </m:dPr>
-                    <m:e>
+                    </m:fPr>
+                    <m:num>
                       <m:r>
                         <w:rPr>
                           <w:rFonts w:ascii="Cambria Math" w:hAnsi="Cambria Math"/>
                         </w:rPr>
-                        <m:t>1+</m:t>
+                        <m:t>1</m:t>
                       </m:r>
-                      <m:rad>
-                        <m:radPr>
-                          <m:degHide m:val="1"/>
+                    </m:num>
+                    <m:den>
+                      <m:r>
+                        <w:rPr>
+                          <w:rFonts w:ascii="Cambria Math" w:hAnsi="Cambria Math"/>
+                        </w:rPr>
+                        <m:t>A</m:t>
+                      </m:r>
+                      <m:d>
+                        <m:dPr>
                           <m:ctrlPr>
                             <w:rPr>
                               <w:rFonts w:ascii="Cambria Math" w:hAnsi="Cambria Math"/>
                               <w:i/>
                             </w:rPr>
                           </m:ctrlPr>
-                        </m:radPr>
-                        <m:deg/>
+                        </m:dPr>
                         <m:e>
-                          <m:r>
-                            <w:rPr>
-                              <w:rFonts w:ascii="Cambria Math" w:hAnsi="Cambria Math"/>
-                            </w:rPr>
-                            <m:t>1+</m:t>
-                          </m:r>
-                          <m:func>
-                            <m:funcPr>
+                          <m:rad>
+                            <m:radPr>
+                              <m:degHide m:val="1"/>
                               <m:ctrlPr>
                                 <w:rPr>
                                   <w:rFonts w:ascii="Cambria Math" w:hAnsi="Cambria Math"/>
                                   <w:i/>
                                 </w:rPr>
                               </m:ctrlPr>
-                            </m:funcPr>
-                            <m:fName>
-                              <m:sSup>
-                                <m:sSupPr>
+                            </m:radPr>
+                            <m:deg/>
+                            <m:e>
+                              <m:r>
+                                <w:rPr>
+                                  <w:rFonts w:ascii="Cambria Math" w:hAnsi="Cambria Math"/>
+                                </w:rPr>
+                                <m:t>1+</m:t>
+                              </m:r>
+                              <m:func>
+                                <m:funcPr>
                                   <m:ctrlPr>
                                     <w:rPr>
                                       <w:rFonts w:ascii="Cambria Math" w:hAnsi="Cambria Math"/>
                                       <w:i/>
                                     </w:rPr>
                                   </m:ctrlPr>
-                                </m:sSupPr>
+                                </m:funcPr>
+                                <m:fName>
+                                  <m:sSup>
+                                    <m:sSupPr>
+                                      <m:ctrlPr>
+                                        <w:rPr>
+                                          <w:rFonts w:ascii="Cambria Math" w:hAnsi="Cambria Math"/>
+                                          <w:i/>
+                                        </w:rPr>
+                                      </m:ctrlPr>
+                                    </m:sSupPr>
+                                    <m:e>
+                                      <m:r>
+                                        <m:rPr>
+                                          <m:sty m:val="p"/>
+                                        </m:rPr>
+                                        <w:rPr>
+                                          <w:rFonts w:ascii="Cambria Math" w:hAnsi="Cambria Math"/>
+                                        </w:rPr>
+                                        <m:t>tan</m:t>
+                                      </m:r>
+                                      <m:ctrlPr>
+                                        <w:rPr>
+                                          <w:rFonts w:ascii="Cambria Math" w:hAnsi="Cambria Math"/>
+                                        </w:rPr>
+                                      </m:ctrlPr>
+                                    </m:e>
+                                    <m:sup>
+                                      <m:r>
+                                        <w:rPr>
+                                          <w:rFonts w:ascii="Cambria Math" w:hAnsi="Cambria Math"/>
+                                        </w:rPr>
+                                        <m:t>2</m:t>
+                                      </m:r>
+                                    </m:sup>
+                                  </m:sSup>
+                                </m:fName>
                                 <m:e>
-                                  <m:r>
-                                    <m:rPr>
-                                      <m:sty m:val="p"/>
-                                    </m:rPr>
-                                    <w:rPr>
-                                      <w:rFonts w:ascii="Cambria Math" w:hAnsi="Cambria Math"/>
-                                    </w:rPr>
-                                    <m:t>tan</m:t>
-                                  </m:r>
-                                  <m:ctrlPr>
-                                    <w:rPr>
-                                      <w:rFonts w:ascii="Cambria Math" w:hAnsi="Cambria Math"/>
-                                    </w:rPr>
-                                  </m:ctrlPr>
+                                  <m:d>
+                                    <m:dPr>
+                                      <m:ctrlPr>
+                                        <w:rPr>
+                                          <w:rFonts w:ascii="Cambria Math" w:hAnsi="Cambria Math"/>
+                                          <w:i/>
+                                        </w:rPr>
+                                      </m:ctrlPr>
+                                    </m:dPr>
+                                    <m:e>
+                                      <m:r>
+                                        <w:rPr>
+                                          <w:rFonts w:ascii="Cambria Math" w:hAnsi="Cambria Math"/>
+                                        </w:rPr>
+                                        <m:t>phi</m:t>
+                                      </m:r>
+                                    </m:e>
+                                  </m:d>
                                 </m:e>
-                                <m:sup>
-                                  <m:r>
-                                    <w:rPr>
-                                      <w:rFonts w:ascii="Cambria Math" w:hAnsi="Cambria Math"/>
-                                    </w:rPr>
-                                    <m:t>2</m:t>
-                                  </m:r>
-                                </m:sup>
-                              </m:sSup>
-                            </m:fName>
-                            <m:e>
-                              <m:d>
-                                <m:dPr>
-                                  <m:ctrlPr>
-                                    <w:rPr>
-                                      <w:rFonts w:ascii="Cambria Math" w:hAnsi="Cambria Math"/>
-                                      <w:i/>
-                                    </w:rPr>
-                                  </m:ctrlPr>
-                                </m:dPr>
-                                <m:e>
-                                  <m:r>
-                                    <w:rPr>
-                                      <w:rFonts w:ascii="Cambria Math" w:hAnsi="Cambria Math"/>
-                                    </w:rPr>
-                                    <m:t>phi</m:t>
-                                  </m:r>
-                                </m:e>
-                              </m:d>
+                              </m:func>
                             </m:e>
-                          </m:func>
+                          </m:rad>
                         </m:e>
-                      </m:rad>
-                    </m:e>
-                  </m:d>
-                </m:den>
-              </m:f>
-              <m:r>
-                <w:rPr>
-                  <w:rFonts w:ascii="Cambria Math" w:hAnsi="Cambria Math"/>
-                </w:rPr>
-                <m:t>-1</m:t>
-              </m:r>
-            </m:e>
-          </m:d>
+                      </m:d>
+                    </m:den>
+                  </m:f>
+                  <m:r>
+                    <w:rPr>
+                      <w:rFonts w:ascii="Cambria Math" w:hAnsi="Cambria Math"/>
+                    </w:rPr>
+                    <m:t>-1</m:t>
+                  </m:r>
+                </m:e>
+              </m:d>
+            </m:den>
+          </m:f>
         </m:oMath>
       </m:oMathPara>
     </w:p>
     <w:p>
+      <w:pPr>
+        <w:rPr>
+          <w:rFonts w:eastAsiaTheme="minorEastAsia"/>
+        </w:rPr>
+      </w:pPr>
       <m:oMathPara>
         <m:oMath>
           <m:r>
             <w:rPr>
               <w:rFonts w:ascii="Cambria Math" w:hAnsi="Cambria Math" w:cs="Cambria Math"/>
             </w:rPr>
-            <m:t>Cp</m:t>
-          </m:r>
-          <m:r>
-            <w:rPr>
-              <w:rFonts w:ascii="Cambria Math" w:hAnsi="Cambria Math" w:cs="Cambria Math"/>
-            </w:rPr>
-            <m:t>r</m:t>
+            <m:t>Cpr</m:t>
           </m:r>
           <m:r>
             <m:rPr>
@@ -809,7 +783,13 @@
                             <w:rPr>
                               <w:rFonts w:ascii="Cambria Math" w:hAnsi="Cambria Math"/>
                             </w:rPr>
-                            <m:t>R1</m:t>
+                            <m:t>R</m:t>
+                          </m:r>
+                          <m:r>
+                            <w:rPr>
+                              <w:rFonts w:ascii="Cambria Math" w:hAnsi="Cambria Math"/>
+                            </w:rPr>
+                            <m:t>pr</m:t>
                           </m:r>
                         </m:num>
                         <m:den>
@@ -893,6 +873,101 @@
           </m:f>
         </m:oMath>
       </m:oMathPara>
+    </w:p>
+    <w:p>
+      <m:oMathPara>
+        <m:oMath>
+          <m:r>
+            <w:rPr>
+              <w:rFonts w:ascii="Cambria Math" w:hAnsi="Cambria Math" w:cs="Cambria Math"/>
+            </w:rPr>
+            <m:t>Cpr2</m:t>
+          </m:r>
+          <m:r>
+            <m:rPr>
+              <m:sty m:val="p"/>
+            </m:rPr>
+            <w:rPr>
+              <w:rFonts w:ascii="Cambria Math" w:hAnsi="Cambria Math" w:cs="Cambria Math"/>
+            </w:rPr>
+            <m:t>=-</m:t>
+          </m:r>
+          <m:func>
+            <m:funcPr>
+              <m:ctrlPr>
+                <w:rPr>
+                  <w:rFonts w:ascii="Cambria Math" w:hAnsi="Cambria Math"/>
+                </w:rPr>
+              </m:ctrlPr>
+            </m:funcPr>
+            <m:fName>
+              <m:r>
+                <m:rPr>
+                  <m:sty m:val="p"/>
+                </m:rPr>
+                <w:rPr>
+                  <w:rFonts w:ascii="Cambria Math" w:hAnsi="Cambria Math"/>
+                </w:rPr>
+                <m:t>tan</m:t>
+              </m:r>
+            </m:fName>
+            <m:e>
+              <m:d>
+                <m:dPr>
+                  <m:ctrlPr>
+                    <w:rPr>
+                      <w:rFonts w:ascii="Cambria Math" w:hAnsi="Cambria Math"/>
+                      <w:i/>
+                    </w:rPr>
+                  </m:ctrlPr>
+                </m:dPr>
+                <m:e>
+                  <m:r>
+                    <w:rPr>
+                      <w:rFonts w:ascii="Cambria Math" w:hAnsi="Cambria Math"/>
+                    </w:rPr>
+                    <m:t>phi</m:t>
+                  </m:r>
+                </m:e>
+              </m:d>
+            </m:e>
+          </m:func>
+          <m:r>
+            <w:rPr>
+              <w:rFonts w:ascii="Cambria Math" w:hAnsi="Cambria Math"/>
+            </w:rPr>
+            <m:t>*</m:t>
+          </m:r>
+          <m:f>
+            <m:fPr>
+              <m:ctrlPr>
+                <w:rPr>
+                  <w:rFonts w:ascii="Cambria Math" w:hAnsi="Cambria Math"/>
+                  <w:i/>
+                </w:rPr>
+              </m:ctrlPr>
+            </m:fPr>
+            <m:num>
+              <m:r>
+                <w:rPr>
+                  <w:rFonts w:ascii="Cambria Math" w:hAnsi="Cambria Math"/>
+                </w:rPr>
+                <m:t>R1+Rpr</m:t>
+              </m:r>
+            </m:num>
+            <m:den>
+              <m:r>
+                <w:rPr>
+                  <w:rFonts w:ascii="Cambria Math" w:hAnsi="Cambria Math"/>
+                </w:rPr>
+                <m:t>R1*Rpr*w</m:t>
+              </m:r>
+            </m:den>
+          </m:f>
+        </m:oMath>
+      </m:oMathPara>
+      <w:bookmarkStart w:id="0" w:name="_GoBack"/>
+      <w:bookmarkEnd w:id="0"/>
     </w:p>
     <w:sectPr>
       <w:pgSz w:w="12240" w:h="15840"/>
@@ -1027,6 +1102,7 @@
     <w:lsdException w:name="HTML Sample" w:semiHidden="1" w:unhideWhenUsed="1"/>
     <w:lsdException w:name="HTML Typewriter" w:semiHidden="1" w:unhideWhenUsed="1"/>
     <w:lsdException w:name="HTML Variable" w:semiHidden="1" w:unhideWhenUsed="1"/>
+    <w:lsdException w:name="Normal Table" w:semiHidden="1" w:unhideWhenUsed="1"/>
     <w:lsdException w:name="annotation subject" w:semiHidden="1" w:unhideWhenUsed="1"/>
     <w:lsdException w:name="No List" w:semiHidden="1" w:unhideWhenUsed="1"/>
     <w:lsdException w:name="Outline List 1" w:semiHidden="1" w:unhideWhenUsed="1"/>
@@ -1072,9 +1148,11 @@
     <w:lsdException w:name="Table Subtle 1" w:semiHidden="1" w:unhideWhenUsed="1"/>
     <w:lsdException w:name="Table Subtle 2" w:semiHidden="1" w:unhideWhenUsed="1"/>
     <w:lsdException w:name="Table Web 1" w:semiHidden="1" w:unhideWhenUsed="1"/>
+    <w:lsdException w:name="Table Web 2" w:semiHidden="1" w:unhideWhenUsed="1"/>
     <w:lsdException w:name="Table Web 3" w:semiHidden="1" w:unhideWhenUsed="1"/>
     <w:lsdException w:name="Balloon Text" w:semiHidden="1" w:unhideWhenUsed="1"/>
     <w:lsdException w:name="Table Grid" w:uiPriority="39"/>
+    <w:lsdException w:name="Table Theme" w:semiHidden="1" w:unhideWhenUsed="1"/>
     <w:lsdException w:name="Placeholder Text" w:semiHidden="1"/>
     <w:lsdException w:name="No Spacing" w:uiPriority="1" w:qFormat="1"/>
     <w:lsdException w:name="Light Shading" w:uiPriority="60"/>

</xml_diff>